<commit_message>
update report for RR
</commit_message>
<xml_diff>
--- a/report.docx
+++ b/report.docx
@@ -1,9 +1,10 @@
 
 <file path=word/document.xml><?xml version="1.0" encoding="utf-8"?>
-<w:document xmlns:wpc="http://schemas.microsoft.com/office/word/2010/wordprocessingCanvas" xmlns:mo="http://schemas.microsoft.com/office/mac/office/2008/main" xmlns:mc="http://schemas.openxmlformats.org/markup-compatibility/2006" xmlns:mv="urn:schemas-microsoft-com:mac:vml" xmlns:o="urn:schemas-microsoft-com:office:office" xmlns:r="http://schemas.openxmlformats.org/officeDocument/2006/relationships" xmlns:m="http://schemas.openxmlformats.org/officeDocument/2006/math" xmlns:v="urn:schemas-microsoft-com:vml" xmlns:wp14="http://schemas.microsoft.com/office/word/2010/wordprocessingDrawing" xmlns:wp="http://schemas.openxmlformats.org/drawingml/2006/wordprocessingDrawing" xmlns:w10="urn:schemas-microsoft-com:office:word" xmlns:w="http://schemas.openxmlformats.org/wordprocessingml/2006/main" xmlns:w14="http://schemas.microsoft.com/office/word/2010/wordml" xmlns:w15="http://schemas.microsoft.com/office/word/2012/wordml" xmlns:wpg="http://schemas.microsoft.com/office/word/2010/wordprocessingGroup" xmlns:wpi="http://schemas.microsoft.com/office/word/2010/wordprocessingInk" xmlns:wne="http://schemas.microsoft.com/office/word/2006/wordml" xmlns:wps="http://schemas.microsoft.com/office/word/2010/wordprocessingShape" mc:Ignorable="w14 w15 wp14">
+<w:document xmlns:o="urn:schemas-microsoft-com:office:office" xmlns:r="http://schemas.openxmlformats.org/officeDocument/2006/relationships" xmlns:v="urn:schemas-microsoft-com:vml" xmlns:w="http://schemas.openxmlformats.org/wordprocessingml/2006/main" xmlns:w10="urn:schemas-microsoft-com:office:word" xmlns:wp="http://schemas.openxmlformats.org/drawingml/2006/wordprocessingDrawing" xmlns:wps="http://schemas.microsoft.com/office/word/2010/wordprocessingShape" xmlns:wpg="http://schemas.microsoft.com/office/word/2010/wordprocessingGroup" xmlns:mc="http://schemas.openxmlformats.org/markup-compatibility/2006" xmlns:wp14="http://schemas.microsoft.com/office/word/2010/wordprocessingDrawing" xmlns:w14="http://schemas.microsoft.com/office/word/2010/wordml" mc:Ignorable="w14 wp14">
   <w:body>
     <w:p>
       <w:pPr>
+        <w:pStyle w:val="Normal"/>
         <w:jc w:val="center"/>
         <w:rPr>
           <w:sz w:val="40"/>
@@ -20,198 +21,158 @@
     </w:p>
     <w:p>
       <w:pPr>
+        <w:pStyle w:val="Normal"/>
         <w:jc w:val="center"/>
         <w:rPr>
           <w:sz w:val="32"/>
           <w:szCs w:val="32"/>
         </w:rPr>
       </w:pPr>
-    </w:p>
-    <w:p>
-      <w:pPr>
-        <w:jc w:val="center"/>
-      </w:pPr>
-      <w:r>
-        <w:t xml:space="preserve">By: Jacob Cole, Scott </w:t>
-      </w:r>
-      <w:proofErr w:type="spellStart"/>
-      <w:r>
-        <w:t>M</w:t>
-      </w:r>
-      <w:r>
-        <w:t>Keefer</w:t>
-      </w:r>
-      <w:proofErr w:type="spellEnd"/>
-      <w:r>
-        <w:t xml:space="preserve">, Mark </w:t>
-      </w:r>
-      <w:proofErr w:type="spellStart"/>
-      <w:r>
-        <w:t>Doggendorf</w:t>
-      </w:r>
-      <w:proofErr w:type="spellEnd"/>
-    </w:p>
-    <w:p>
-      <w:pPr>
+      <w:r>
         <w:rPr>
           <w:sz w:val="32"/>
           <w:szCs w:val="32"/>
         </w:rPr>
+      </w:r>
+    </w:p>
+    <w:p>
+      <w:pPr>
         <w:sectPr>
+          <w:type w:val="nextPage"/>
           <w:pgSz w:w="12240" w:h="15840"/>
-          <w:pgMar w:top="1440" w:right="1440" w:bottom="1440" w:left="1440" w:header="720" w:footer="720" w:gutter="0"/>
-          <w:cols w:space="720"/>
-          <w:vAlign w:val="center"/>
-          <w:docGrid w:linePitch="360"/>
+          <w:pgMar w:left="1440" w:right="1440" w:header="0" w:top="1440" w:footer="0" w:bottom="1440" w:gutter="0"/>
+          <w:pgNumType w:fmt="decimal"/>
+          <w:formProt w:val="false"/>
+          <w:textDirection w:val="lrTb"/>
+          <w:docGrid w:type="default" w:linePitch="360" w:charSpace="4294961151"/>
         </w:sectPr>
+        <w:pStyle w:val="Normal"/>
+        <w:jc w:val="center"/>
+        <w:rPr/>
       </w:pPr>
+      <w:r>
+        <w:rPr/>
+        <w:t>By: Jacob Cole, Scott McKeefer, Mark Doggendorf</w:t>
+      </w:r>
     </w:p>
     <w:p>
       <w:pPr>
         <w:pStyle w:val="Heading1"/>
+        <w:rPr/>
       </w:pPr>
       <w:r>
-        <w:lastRenderedPageBreak/>
+        <w:rPr/>
         <w:t>Introduction</w:t>
       </w:r>
     </w:p>
     <w:p>
-      <w:r>
-        <w:t>The</w:t>
-      </w:r>
-      <w:r>
-        <w:t xml:space="preserve"> purpose of this project is to simulate different scheduling algorithms at work. The algorithms we used were FIFO, SJF, and RR.</w:t>
-      </w:r>
-      <w:r>
-        <w:t xml:space="preserve"> </w:t>
+      <w:pPr>
+        <w:pStyle w:val="Normal"/>
+        <w:rPr/>
+      </w:pPr>
+      <w:r>
+        <w:rPr/>
+        <w:t xml:space="preserve">The purpose of this project is to simulate different scheduling algorithms at work. The algorithms we used were FIFO, SJF, and RR. </w:t>
       </w:r>
     </w:p>
     <w:p>
-      <w:r>
-        <w:t xml:space="preserve">We created a process class which held the arrival time, wait time, </w:t>
-      </w:r>
-      <w:proofErr w:type="spellStart"/>
-      <w:r>
-        <w:t>pid</w:t>
-      </w:r>
-      <w:proofErr w:type="spellEnd"/>
-      <w:r>
-        <w:t xml:space="preserve">, number of </w:t>
-      </w:r>
-      <w:proofErr w:type="spellStart"/>
-      <w:r>
-        <w:t>cyles</w:t>
-      </w:r>
-      <w:proofErr w:type="spellEnd"/>
-      <w:r>
-        <w:t xml:space="preserve"> and memory footprint. Then each process object was stored into </w:t>
-      </w:r>
-      <w:r>
-        <w:t>a</w:t>
-      </w:r>
-      <w:r>
-        <w:t xml:space="preserve"> “map”</w:t>
-      </w:r>
-      <w:r>
-        <w:t xml:space="preserve"> C++ container and referenced by its </w:t>
-      </w:r>
-      <w:proofErr w:type="spellStart"/>
-      <w:r>
-        <w:t>pid</w:t>
-      </w:r>
-      <w:proofErr w:type="spellEnd"/>
-      <w:r>
-        <w:t>.</w:t>
+      <w:pPr>
+        <w:pStyle w:val="Normal"/>
+        <w:rPr/>
+      </w:pPr>
+      <w:r>
+        <w:rPr/>
+        <w:t>We created a process class which held the arrival time, wait time, pid, number of cycles and memory footprint. Then each process object was stored into a “map” C++ container and referenced by its pid.</w:t>
       </w:r>
     </w:p>
     <w:p>
       <w:pPr>
         <w:pStyle w:val="Heading1"/>
+        <w:rPr/>
       </w:pPr>
       <w:r>
+        <w:rPr/>
         <w:t>Algorithm: FIFO</w:t>
       </w:r>
     </w:p>
     <w:p>
-      <w:r>
-        <w:t xml:space="preserve">This algorithm was implemented </w:t>
-      </w:r>
-      <w:r>
-        <w:t>by looping from the first process to the last process</w:t>
-      </w:r>
-      <w:r>
-        <w:t>. S</w:t>
-      </w:r>
-      <w:r>
-        <w:t>ince each process arrives 50 cycles after the previous one</w:t>
-      </w:r>
-      <w:r>
-        <w:t>, the order of the processes is already correct for FIFO</w:t>
-      </w:r>
-      <w:r>
-        <w:t xml:space="preserve">. </w:t>
-      </w:r>
-      <w:r>
-        <w:t>First, t</w:t>
-      </w:r>
-      <w:r>
-        <w:t xml:space="preserve">he wait time of each process is determined by the current overall execution </w:t>
-      </w:r>
-      <w:r>
-        <w:t>time of th</w:t>
-      </w:r>
-      <w:r>
-        <w:t>e system.</w:t>
-      </w:r>
-      <w:r>
-        <w:t xml:space="preserve"> Then, the overall time is increased by the number of cycles of that process.</w:t>
-      </w:r>
-      <w:r>
-        <w:t xml:space="preserve"> Next, the total wait time of the system is increased by the current process’ wait time.</w:t>
-      </w:r>
-      <w:r>
-        <w:t xml:space="preserve"> Last, the overall time is increased by a context switch if not cur</w:t>
+      <w:pPr>
+        <w:pStyle w:val="Normal"/>
+        <w:rPr/>
+      </w:pPr>
+      <w:r>
+        <w:rPr/>
+        <w:t>This algorithm was implemented by looping from the first process to the last process. Since each process arrives 50 cycles after the previous one, the order of the processes is already correct for FIFO. First, the wait time of each process is determined by the current overall execution time of the system. Then, the overall time is increased by the number of cycles of that process. Next, the total wait time of the system is increased by the current process’ wait time. Last, the overall time is increased by a context switch if not cur</w:t>
       </w:r>
       <w:bookmarkStart w:id="0" w:name="_GoBack"/>
       <w:bookmarkEnd w:id="0"/>
       <w:r>
+        <w:rPr/>
         <w:t>rently on the last process.</w:t>
+      </w:r>
+    </w:p>
+    <w:p>
+      <w:pPr>
+        <w:pStyle w:val="Heading1"/>
+        <w:rPr/>
+      </w:pPr>
+      <w:r>
+        <w:rPr/>
+        <w:t>Algorithm: Round Robin</w:t>
+      </w:r>
+    </w:p>
+    <w:p>
+      <w:pPr>
+        <w:pStyle w:val="Normal"/>
+        <w:rPr/>
+      </w:pPr>
+      <w:r>
+        <w:rPr/>
+        <w:t xml:space="preserve">For round robin it was a bit tricky because you have to very careful about the order that things execute. Thanks to the arrival time and the quantum size having the same value of 50 the next process would arrive by the time the previous process had finished. </w:t>
+      </w:r>
+      <w:r>
+        <w:rPr/>
+        <w:t>In the event that there was not another process in the round robin the currently process will continue to be worked on in 50 set chunks. When ever there is less than 50 to process then the program will switch over to the next ready process. Every time the process is being worked on it updates it wait time. The algorithm for the wait time is waitTime= overAllTime – (arrivleTime +(quantumSize *numOfTimesProcess)).</w:t>
       </w:r>
     </w:p>
     <w:sectPr>
+      <w:type w:val="nextPage"/>
       <w:pgSz w:w="12240" w:h="15840"/>
-      <w:pgMar w:top="1440" w:right="1440" w:bottom="1440" w:left="1440" w:header="720" w:footer="720" w:gutter="0"/>
-      <w:cols w:space="720"/>
-      <w:docGrid w:linePitch="360"/>
+      <w:pgMar w:left="1440" w:right="1440" w:header="0" w:top="1440" w:footer="0" w:bottom="1440" w:gutter="0"/>
+      <w:pgNumType w:fmt="decimal"/>
+      <w:formProt w:val="false"/>
+      <w:textDirection w:val="lrTb"/>
+      <w:docGrid w:type="default" w:linePitch="360" w:charSpace="4294961151"/>
     </w:sectPr>
   </w:body>
 </w:document>
 </file>
 
 <file path=word/styles.xml><?xml version="1.0" encoding="utf-8"?>
-<w:styles xmlns:mc="http://schemas.openxmlformats.org/markup-compatibility/2006" xmlns:r="http://schemas.openxmlformats.org/officeDocument/2006/relationships" xmlns:w="http://schemas.openxmlformats.org/wordprocessingml/2006/main" xmlns:w14="http://schemas.microsoft.com/office/word/2010/wordml" xmlns:w15="http://schemas.microsoft.com/office/word/2012/wordml" mc:Ignorable="w14 w15">
+<w:styles xmlns:w="http://schemas.openxmlformats.org/wordprocessingml/2006/main" xmlns:w14="http://schemas.microsoft.com/office/word/2010/wordml" xmlns:mc="http://schemas.openxmlformats.org/markup-compatibility/2006" mc:Ignorable="w14">
   <w:docDefaults>
     <w:rPrDefault>
       <w:rPr>
-        <w:rFonts w:asciiTheme="minorHAnsi" w:eastAsiaTheme="minorHAnsi" w:hAnsiTheme="minorHAnsi" w:cstheme="minorBidi"/>
-        <w:sz w:val="24"/>
+        <w:rFonts w:ascii="Calibri" w:hAnsi="Calibri" w:eastAsia="Calibri" w:cs="" w:asciiTheme="minorHAnsi" w:cstheme="minorBidi" w:eastAsiaTheme="minorHAnsi" w:hAnsiTheme="minorHAnsi"/>
         <w:szCs w:val="24"/>
         <w:lang w:val="en-US" w:eastAsia="en-US" w:bidi="ar-SA"/>
       </w:rPr>
     </w:rPrDefault>
-    <w:pPrDefault/>
+    <w:pPrDefault>
+      <w:pPr/>
+    </w:pPrDefault>
   </w:docDefaults>
   <w:latentStyles w:defLockedState="0" w:defUIPriority="99" w:defSemiHidden="0" w:defUnhideWhenUsed="0" w:defQFormat="0" w:count="380">
     <w:lsdException w:name="Normal" w:uiPriority="0" w:qFormat="1"/>
     <w:lsdException w:name="heading 1" w:uiPriority="9" w:qFormat="1"/>
-    <w:lsdException w:name="heading 2" w:semiHidden="1" w:uiPriority="9" w:unhideWhenUsed="1" w:qFormat="1"/>
-    <w:lsdException w:name="heading 3" w:semiHidden="1" w:uiPriority="9" w:unhideWhenUsed="1" w:qFormat="1"/>
-    <w:lsdException w:name="heading 4" w:semiHidden="1" w:uiPriority="9" w:unhideWhenUsed="1" w:qFormat="1"/>
-    <w:lsdException w:name="heading 5" w:semiHidden="1" w:uiPriority="9" w:unhideWhenUsed="1" w:qFormat="1"/>
-    <w:lsdException w:name="heading 6" w:semiHidden="1" w:uiPriority="9" w:unhideWhenUsed="1" w:qFormat="1"/>
-    <w:lsdException w:name="heading 7" w:semiHidden="1" w:uiPriority="9" w:unhideWhenUsed="1" w:qFormat="1"/>
-    <w:lsdException w:name="heading 8" w:semiHidden="1" w:uiPriority="9" w:unhideWhenUsed="1" w:qFormat="1"/>
-    <w:lsdException w:name="heading 9" w:semiHidden="1" w:uiPriority="9" w:unhideWhenUsed="1" w:qFormat="1"/>
+    <w:lsdException w:name="heading 2" w:uiPriority="9" w:semiHidden="1" w:unhideWhenUsed="1" w:qFormat="1"/>
+    <w:lsdException w:name="heading 3" w:uiPriority="9" w:semiHidden="1" w:unhideWhenUsed="1" w:qFormat="1"/>
+    <w:lsdException w:name="heading 4" w:uiPriority="9" w:semiHidden="1" w:unhideWhenUsed="1" w:qFormat="1"/>
+    <w:lsdException w:name="heading 5" w:uiPriority="9" w:semiHidden="1" w:unhideWhenUsed="1" w:qFormat="1"/>
+    <w:lsdException w:name="heading 6" w:uiPriority="9" w:semiHidden="1" w:unhideWhenUsed="1" w:qFormat="1"/>
+    <w:lsdException w:name="heading 7" w:uiPriority="9" w:semiHidden="1" w:unhideWhenUsed="1" w:qFormat="1"/>
+    <w:lsdException w:name="heading 8" w:uiPriority="9" w:semiHidden="1" w:unhideWhenUsed="1" w:qFormat="1"/>
+    <w:lsdException w:name="heading 9" w:uiPriority="9" w:semiHidden="1" w:unhideWhenUsed="1" w:qFormat="1"/>
     <w:lsdException w:name="index 1" w:semiHidden="1" w:unhideWhenUsed="1"/>
     <w:lsdException w:name="index 2" w:semiHidden="1" w:unhideWhenUsed="1"/>
     <w:lsdException w:name="index 3" w:semiHidden="1" w:unhideWhenUsed="1"/>
@@ -221,22 +182,22 @@
     <w:lsdException w:name="index 7" w:semiHidden="1" w:unhideWhenUsed="1"/>
     <w:lsdException w:name="index 8" w:semiHidden="1" w:unhideWhenUsed="1"/>
     <w:lsdException w:name="index 9" w:semiHidden="1" w:unhideWhenUsed="1"/>
-    <w:lsdException w:name="toc 1" w:semiHidden="1" w:uiPriority="39" w:unhideWhenUsed="1"/>
-    <w:lsdException w:name="toc 2" w:semiHidden="1" w:uiPriority="39" w:unhideWhenUsed="1"/>
-    <w:lsdException w:name="toc 3" w:semiHidden="1" w:uiPriority="39" w:unhideWhenUsed="1"/>
-    <w:lsdException w:name="toc 4" w:semiHidden="1" w:uiPriority="39" w:unhideWhenUsed="1"/>
-    <w:lsdException w:name="toc 5" w:semiHidden="1" w:uiPriority="39" w:unhideWhenUsed="1"/>
-    <w:lsdException w:name="toc 6" w:semiHidden="1" w:uiPriority="39" w:unhideWhenUsed="1"/>
-    <w:lsdException w:name="toc 7" w:semiHidden="1" w:uiPriority="39" w:unhideWhenUsed="1"/>
-    <w:lsdException w:name="toc 8" w:semiHidden="1" w:uiPriority="39" w:unhideWhenUsed="1"/>
-    <w:lsdException w:name="toc 9" w:semiHidden="1" w:uiPriority="39" w:unhideWhenUsed="1"/>
+    <w:lsdException w:name="toc 1" w:uiPriority="39" w:semiHidden="1" w:unhideWhenUsed="1"/>
+    <w:lsdException w:name="toc 2" w:uiPriority="39" w:semiHidden="1" w:unhideWhenUsed="1"/>
+    <w:lsdException w:name="toc 3" w:uiPriority="39" w:semiHidden="1" w:unhideWhenUsed="1"/>
+    <w:lsdException w:name="toc 4" w:uiPriority="39" w:semiHidden="1" w:unhideWhenUsed="1"/>
+    <w:lsdException w:name="toc 5" w:uiPriority="39" w:semiHidden="1" w:unhideWhenUsed="1"/>
+    <w:lsdException w:name="toc 6" w:uiPriority="39" w:semiHidden="1" w:unhideWhenUsed="1"/>
+    <w:lsdException w:name="toc 7" w:uiPriority="39" w:semiHidden="1" w:unhideWhenUsed="1"/>
+    <w:lsdException w:name="toc 8" w:uiPriority="39" w:semiHidden="1" w:unhideWhenUsed="1"/>
+    <w:lsdException w:name="toc 9" w:uiPriority="39" w:semiHidden="1" w:unhideWhenUsed="1"/>
     <w:lsdException w:name="Normal Indent" w:semiHidden="1" w:unhideWhenUsed="1"/>
     <w:lsdException w:name="footnote text" w:semiHidden="1" w:unhideWhenUsed="1"/>
     <w:lsdException w:name="annotation text" w:semiHidden="1" w:unhideWhenUsed="1"/>
     <w:lsdException w:name="header" w:semiHidden="1" w:unhideWhenUsed="1"/>
     <w:lsdException w:name="footer" w:semiHidden="1" w:unhideWhenUsed="1"/>
     <w:lsdException w:name="index heading" w:semiHidden="1" w:unhideWhenUsed="1"/>
-    <w:lsdException w:name="caption" w:semiHidden="1" w:uiPriority="35" w:unhideWhenUsed="1" w:qFormat="1"/>
+    <w:lsdException w:name="caption" w:uiPriority="35" w:semiHidden="1" w:unhideWhenUsed="1" w:qFormat="1"/>
     <w:lsdException w:name="table of figures" w:semiHidden="1" w:unhideWhenUsed="1"/>
     <w:lsdException w:name="envelope address" w:semiHidden="1" w:unhideWhenUsed="1"/>
     <w:lsdException w:name="envelope return" w:semiHidden="1" w:unhideWhenUsed="1"/>
@@ -267,7 +228,7 @@
     <w:lsdException w:name="Title" w:uiPriority="10" w:qFormat="1"/>
     <w:lsdException w:name="Closing" w:semiHidden="1" w:unhideWhenUsed="1"/>
     <w:lsdException w:name="Signature" w:semiHidden="1" w:unhideWhenUsed="1"/>
-    <w:lsdException w:name="Default Paragraph Font" w:semiHidden="1" w:uiPriority="1" w:unhideWhenUsed="1"/>
+    <w:lsdException w:name="Default Paragraph Font" w:uiPriority="1" w:semiHidden="1" w:unhideWhenUsed="1"/>
     <w:lsdException w:name="Body Text" w:semiHidden="1" w:unhideWhenUsed="1"/>
     <w:lsdException w:name="Body Text Indent" w:semiHidden="1" w:unhideWhenUsed="1"/>
     <w:lsdException w:name="List Continue" w:semiHidden="1" w:unhideWhenUsed="1"/>
@@ -476,8 +437,8 @@
     <w:lsdException w:name="Subtle Reference" w:uiPriority="31" w:qFormat="1"/>
     <w:lsdException w:name="Intense Reference" w:uiPriority="32" w:qFormat="1"/>
     <w:lsdException w:name="Book Title" w:uiPriority="33" w:qFormat="1"/>
-    <w:lsdException w:name="Bibliography" w:semiHidden="1" w:uiPriority="37" w:unhideWhenUsed="1"/>
-    <w:lsdException w:name="TOC Heading" w:semiHidden="1" w:uiPriority="39" w:unhideWhenUsed="1" w:qFormat="1"/>
+    <w:lsdException w:name="Bibliography" w:uiPriority="37" w:semiHidden="1" w:unhideWhenUsed="1"/>
+    <w:lsdException w:name="TOC Heading" w:uiPriority="39" w:semiHidden="1" w:unhideWhenUsed="1" w:qFormat="1"/>
     <w:lsdException w:name="Plain Table 1" w:uiPriority="41"/>
     <w:lsdException w:name="Plain Table 2" w:uiPriority="42"/>
     <w:lsdException w:name="Plain Table 3" w:uiPriority="43"/>
@@ -583,38 +544,128 @@
     <w:lsdException w:name="List Table 6 Colorful Accent 6" w:uiPriority="51"/>
     <w:lsdException w:name="List Table 7 Colorful Accent 6" w:uiPriority="52"/>
   </w:latentStyles>
-  <w:style w:type="paragraph" w:default="1" w:styleId="Normal">
+  <w:style w:type="paragraph" w:styleId="Normal" w:default="1">
     <w:name w:val="Normal"/>
     <w:qFormat/>
-    <w:rsid w:val="000D1041"/>
+    <w:rsid w:val="000d1041"/>
     <w:pPr>
-      <w:spacing w:line="480" w:lineRule="auto"/>
+      <w:widowControl/>
+      <w:bidi w:val="0"/>
+      <w:spacing w:lineRule="auto" w:line="480"/>
+      <w:jc w:val="left"/>
     </w:pPr>
+    <w:rPr>
+      <w:rFonts w:ascii="Calibri" w:hAnsi="Calibri" w:eastAsia="Calibri" w:cs="" w:asciiTheme="minorHAnsi" w:cstheme="minorBidi" w:eastAsiaTheme="minorHAnsi" w:hAnsiTheme="minorHAnsi"/>
+      <w:color w:val="00000A"/>
+      <w:sz w:val="24"/>
+      <w:szCs w:val="24"/>
+      <w:lang w:val="en-US" w:eastAsia="en-US" w:bidi="ar-SA"/>
+    </w:rPr>
   </w:style>
   <w:style w:type="paragraph" w:styleId="Heading1">
-    <w:name w:val="heading 1"/>
+    <w:name w:val="Heading 1"/>
     <w:basedOn w:val="Normal"/>
     <w:next w:val="Normal"/>
     <w:link w:val="Heading1Char"/>
     <w:uiPriority w:val="9"/>
     <w:qFormat/>
-    <w:rsid w:val="000D1041"/>
+    <w:rsid w:val="000d1041"/>
     <w:pPr>
       <w:keepNext/>
       <w:keepLines/>
-      <w:spacing w:before="240"/>
+      <w:spacing w:before="240" w:after="0"/>
       <w:outlineLvl w:val="0"/>
     </w:pPr>
     <w:rPr>
-      <w:rFonts w:asciiTheme="majorHAnsi" w:eastAsiaTheme="majorEastAsia" w:hAnsiTheme="majorHAnsi" w:cstheme="majorBidi"/>
-      <w:color w:val="2E74B5" w:themeColor="accent1" w:themeShade="BF"/>
+      <w:rFonts w:ascii="Calibri Light" w:hAnsi="Calibri Light" w:eastAsia="" w:cs="" w:asciiTheme="majorHAnsi" w:cstheme="majorBidi" w:eastAsiaTheme="majorEastAsia" w:hAnsiTheme="majorHAnsi"/>
+      <w:color w:val="2E74B5" w:themeColor="accent1" w:themeShade="bf"/>
       <w:sz w:val="32"/>
       <w:szCs w:val="32"/>
     </w:rPr>
   </w:style>
-  <w:style w:type="character" w:default="1" w:styleId="DefaultParagraphFont">
+  <w:style w:type="character" w:styleId="DefaultParagraphFont" w:default="1">
     <w:name w:val="Default Paragraph Font"/>
     <w:uiPriority w:val="1"/>
+    <w:semiHidden/>
+    <w:unhideWhenUsed/>
+    <w:qFormat/>
+    <w:rPr/>
+  </w:style>
+  <w:style w:type="character" w:styleId="Heading1Char" w:customStyle="1">
+    <w:name w:val="Heading 1 Char"/>
+    <w:basedOn w:val="DefaultParagraphFont"/>
+    <w:link w:val="Heading1"/>
+    <w:uiPriority w:val="9"/>
+    <w:qFormat/>
+    <w:rsid w:val="000d1041"/>
+    <w:rPr>
+      <w:rFonts w:ascii="Calibri Light" w:hAnsi="Calibri Light" w:eastAsia="" w:cs="" w:asciiTheme="majorHAnsi" w:cstheme="majorBidi" w:eastAsiaTheme="majorEastAsia" w:hAnsiTheme="majorHAnsi"/>
+      <w:color w:val="2E74B5" w:themeColor="accent1" w:themeShade="bf"/>
+      <w:sz w:val="32"/>
+      <w:szCs w:val="32"/>
+    </w:rPr>
+  </w:style>
+  <w:style w:type="paragraph" w:styleId="Heading">
+    <w:name w:val="Heading"/>
+    <w:basedOn w:val="Normal"/>
+    <w:next w:val="TextBody"/>
+    <w:qFormat/>
+    <w:pPr>
+      <w:keepNext/>
+      <w:spacing w:before="240" w:after="120"/>
+    </w:pPr>
+    <w:rPr>
+      <w:rFonts w:ascii="Liberation Sans" w:hAnsi="Liberation Sans" w:eastAsia="Droid Sans Fallback" w:cs="FreeSans"/>
+      <w:sz w:val="28"/>
+      <w:szCs w:val="28"/>
+    </w:rPr>
+  </w:style>
+  <w:style w:type="paragraph" w:styleId="TextBody">
+    <w:name w:val="Text Body"/>
+    <w:basedOn w:val="Normal"/>
+    <w:pPr>
+      <w:spacing w:lineRule="auto" w:line="288" w:before="0" w:after="140"/>
+    </w:pPr>
+    <w:rPr/>
+  </w:style>
+  <w:style w:type="paragraph" w:styleId="List">
+    <w:name w:val="List"/>
+    <w:basedOn w:val="TextBody"/>
+    <w:pPr/>
+    <w:rPr>
+      <w:rFonts w:cs="FreeSans"/>
+    </w:rPr>
+  </w:style>
+  <w:style w:type="paragraph" w:styleId="Caption">
+    <w:name w:val="Caption"/>
+    <w:basedOn w:val="Normal"/>
+    <w:qFormat/>
+    <w:pPr>
+      <w:suppressLineNumbers/>
+      <w:spacing w:before="120" w:after="120"/>
+    </w:pPr>
+    <w:rPr>
+      <w:rFonts w:cs="FreeSans"/>
+      <w:i/>
+      <w:iCs/>
+      <w:sz w:val="24"/>
+      <w:szCs w:val="24"/>
+    </w:rPr>
+  </w:style>
+  <w:style w:type="paragraph" w:styleId="Index">
+    <w:name w:val="Index"/>
+    <w:basedOn w:val="Normal"/>
+    <w:qFormat/>
+    <w:pPr>
+      <w:suppressLineNumbers/>
+    </w:pPr>
+    <w:rPr>
+      <w:rFonts w:cs="FreeSans"/>
+    </w:rPr>
+  </w:style>
+  <w:style w:type="numbering" w:styleId="NoList" w:default="1">
+    <w:name w:val="No List"/>
+    <w:uiPriority w:val="99"/>
     <w:semiHidden/>
     <w:unhideWhenUsed/>
   </w:style>
@@ -632,25 +683,6 @@
         <w:right w:w="108" w:type="dxa"/>
       </w:tblCellMar>
     </w:tblPr>
-  </w:style>
-  <w:style w:type="numbering" w:default="1" w:styleId="NoList">
-    <w:name w:val="No List"/>
-    <w:uiPriority w:val="99"/>
-    <w:semiHidden/>
-    <w:unhideWhenUsed/>
-  </w:style>
-  <w:style w:type="character" w:customStyle="1" w:styleId="Heading1Char">
-    <w:name w:val="Heading 1 Char"/>
-    <w:basedOn w:val="DefaultParagraphFont"/>
-    <w:link w:val="Heading1"/>
-    <w:uiPriority w:val="9"/>
-    <w:rsid w:val="000D1041"/>
-    <w:rPr>
-      <w:rFonts w:asciiTheme="majorHAnsi" w:eastAsiaTheme="majorEastAsia" w:hAnsiTheme="majorHAnsi" w:cstheme="majorBidi"/>
-      <w:color w:val="2E74B5" w:themeColor="accent1" w:themeShade="BF"/>
-      <w:sz w:val="32"/>
-      <w:szCs w:val="32"/>
-    </w:rPr>
   </w:style>
 </w:styles>
 </file>

</xml_diff>